<commit_message>
Ajout de différéntes parties et présentations des packages
</commit_message>
<xml_diff>
--- a/rapport_structure_de_donnees.docx
+++ b/rapport_structure_de_donnees.docx
@@ -790,14 +790,424 @@
     </w:p>
     <w:p>
       <w:pPr>
+        <w:pStyle w:val="Titre1"/>
+      </w:pPr>
+      <w:r>
+        <w:t>Architecture</w:t>
+      </w:r>
+    </w:p>
+    <w:p>
+      <w:pPr>
         <w:spacing w:line="360" w:lineRule="auto"/>
-        <w:ind w:left="709"/>
         <w:rPr>
           <w:rFonts w:ascii="Times New Roman" w:hAnsi="Times New Roman" w:cs="Times New Roman"/>
           <w:sz w:val="24"/>
           <w:szCs w:val="24"/>
         </w:rPr>
       </w:pPr>
+      <w:r>
+        <w:rPr>
+          <w:rFonts w:ascii="Times New Roman" w:hAnsi="Times New Roman" w:cs="Times New Roman"/>
+          <w:sz w:val="24"/>
+          <w:szCs w:val="24"/>
+        </w:rPr>
+        <w:t xml:space="preserve">Pour résoudre notre problème, nous avons créé plusieurs </w:t>
+      </w:r>
+      <w:proofErr w:type="gramStart"/>
+      <w:r>
+        <w:rPr>
+          <w:rFonts w:ascii="Times New Roman" w:hAnsi="Times New Roman" w:cs="Times New Roman"/>
+          <w:sz w:val="24"/>
+          <w:szCs w:val="24"/>
+        </w:rPr>
+        <w:t>packages</w:t>
+      </w:r>
+      <w:proofErr w:type="gramEnd"/>
+      <w:r>
+        <w:rPr>
+          <w:rFonts w:ascii="Times New Roman" w:hAnsi="Times New Roman" w:cs="Times New Roman"/>
+          <w:sz w:val="24"/>
+          <w:szCs w:val="24"/>
+        </w:rPr>
+        <w:t xml:space="preserve"> : </w:t>
+      </w:r>
+    </w:p>
+    <w:p>
+      <w:pPr>
+        <w:pStyle w:val="Paragraphedeliste"/>
+        <w:numPr>
+          <w:ilvl w:val="0"/>
+          <w:numId w:val="34"/>
+        </w:numPr>
+        <w:spacing w:line="360" w:lineRule="auto"/>
+        <w:rPr>
+          <w:rFonts w:ascii="Times New Roman" w:hAnsi="Times New Roman" w:cs="Times New Roman"/>
+          <w:sz w:val="24"/>
+          <w:szCs w:val="24"/>
+        </w:rPr>
+      </w:pPr>
+      <w:r>
+        <w:rPr>
+          <w:rFonts w:ascii="Times New Roman" w:hAnsi="Times New Roman" w:cs="Times New Roman"/>
+          <w:sz w:val="24"/>
+          <w:szCs w:val="24"/>
+        </w:rPr>
+        <w:t xml:space="preserve">Ensemble : ce package contient les différents ensembles correspondants aux différentes implémentations des structures de données. </w:t>
+      </w:r>
+      <w:r>
+        <w:rPr>
+          <w:rFonts w:ascii="Times New Roman" w:hAnsi="Times New Roman" w:cs="Times New Roman"/>
+          <w:sz w:val="24"/>
+          <w:szCs w:val="24"/>
+        </w:rPr>
+        <w:t>Par exemple, pour la première implémentation, un</w:t>
+      </w:r>
+      <w:r>
+        <w:rPr>
+          <w:rFonts w:ascii="Times New Roman" w:hAnsi="Times New Roman" w:cs="Times New Roman"/>
+          <w:sz w:val="24"/>
+          <w:szCs w:val="24"/>
+        </w:rPr>
+        <w:t xml:space="preserve"> ensemble contient </w:t>
+      </w:r>
+      <w:r>
+        <w:rPr>
+          <w:rFonts w:ascii="Times New Roman" w:hAnsi="Times New Roman" w:cs="Times New Roman"/>
+          <w:sz w:val="24"/>
+          <w:szCs w:val="24"/>
+        </w:rPr>
+        <w:t>un élément correspondant à une liste chainée simple et u</w:t>
+      </w:r>
+      <w:r>
+        <w:rPr>
+          <w:rFonts w:ascii="Times New Roman" w:hAnsi="Times New Roman" w:cs="Times New Roman"/>
+          <w:sz w:val="24"/>
+          <w:szCs w:val="24"/>
+        </w:rPr>
+        <w:t>n représentant</w:t>
+      </w:r>
+      <w:r>
+        <w:rPr>
+          <w:rFonts w:ascii="Times New Roman" w:hAnsi="Times New Roman" w:cs="Times New Roman"/>
+          <w:sz w:val="24"/>
+          <w:szCs w:val="24"/>
+        </w:rPr>
+        <w:t>.</w:t>
+      </w:r>
+    </w:p>
+    <w:p>
+      <w:pPr>
+        <w:pStyle w:val="Paragraphedeliste"/>
+        <w:numPr>
+          <w:ilvl w:val="0"/>
+          <w:numId w:val="34"/>
+        </w:numPr>
+        <w:spacing w:line="360" w:lineRule="auto"/>
+        <w:rPr>
+          <w:rFonts w:ascii="Times New Roman" w:hAnsi="Times New Roman" w:cs="Times New Roman"/>
+          <w:sz w:val="24"/>
+          <w:szCs w:val="24"/>
+        </w:rPr>
+      </w:pPr>
+      <w:r>
+        <w:rPr>
+          <w:rFonts w:ascii="Times New Roman" w:hAnsi="Times New Roman" w:cs="Times New Roman"/>
+          <w:sz w:val="24"/>
+          <w:szCs w:val="24"/>
+        </w:rPr>
+        <w:t xml:space="preserve">Liste : contient les </w:t>
+      </w:r>
+      <w:r>
+        <w:rPr>
+          <w:rFonts w:ascii="Times New Roman" w:hAnsi="Times New Roman" w:cs="Times New Roman"/>
+          <w:sz w:val="24"/>
+          <w:szCs w:val="24"/>
+        </w:rPr>
+        <w:t>classes</w:t>
+      </w:r>
+      <w:r>
+        <w:rPr>
+          <w:rFonts w:ascii="Times New Roman" w:hAnsi="Times New Roman" w:cs="Times New Roman"/>
+          <w:sz w:val="24"/>
+          <w:szCs w:val="24"/>
+        </w:rPr>
+        <w:t xml:space="preserve"> servant à implémenter les ensembles. Dans le cas de la première implémentation, nous avons un</w:t>
+      </w:r>
+      <w:r>
+        <w:rPr>
+          <w:rFonts w:ascii="Times New Roman" w:hAnsi="Times New Roman" w:cs="Times New Roman"/>
+          <w:sz w:val="24"/>
+          <w:szCs w:val="24"/>
+        </w:rPr>
+        <w:t>e</w:t>
+      </w:r>
+      <w:r>
+        <w:rPr>
+          <w:rFonts w:ascii="Times New Roman" w:hAnsi="Times New Roman" w:cs="Times New Roman"/>
+          <w:sz w:val="24"/>
+          <w:szCs w:val="24"/>
+        </w:rPr>
+        <w:t xml:space="preserve"> </w:t>
+      </w:r>
+      <w:r>
+        <w:rPr>
+          <w:rFonts w:ascii="Times New Roman" w:hAnsi="Times New Roman" w:cs="Times New Roman"/>
+          <w:sz w:val="24"/>
+          <w:szCs w:val="24"/>
+        </w:rPr>
+        <w:t>classe</w:t>
+      </w:r>
+      <w:r>
+        <w:rPr>
+          <w:rFonts w:ascii="Times New Roman" w:hAnsi="Times New Roman" w:cs="Times New Roman"/>
+          <w:sz w:val="24"/>
+          <w:szCs w:val="24"/>
+        </w:rPr>
+        <w:t xml:space="preserve"> Nœud représentant contenant une valeur et un pointeur vers un nœud suivant. Nous nous servons de cette classe pour implémenter une seconde classe pour </w:t>
+      </w:r>
+      <w:proofErr w:type="spellStart"/>
+      <w:r>
+        <w:rPr>
+          <w:rFonts w:ascii="Times New Roman" w:hAnsi="Times New Roman" w:cs="Times New Roman"/>
+          <w:sz w:val="24"/>
+          <w:szCs w:val="24"/>
+        </w:rPr>
+        <w:t>ListeChaineeS</w:t>
+      </w:r>
+      <w:proofErr w:type="spellEnd"/>
+      <w:r>
+        <w:rPr>
+          <w:rFonts w:ascii="Times New Roman" w:hAnsi="Times New Roman" w:cs="Times New Roman"/>
+          <w:sz w:val="24"/>
+          <w:szCs w:val="24"/>
+        </w:rPr>
+        <w:t xml:space="preserve"> qui correspond à un élément </w:t>
+      </w:r>
+      <w:r>
+        <w:rPr>
+          <w:rFonts w:ascii="Times New Roman" w:hAnsi="Times New Roman" w:cs="Times New Roman"/>
+          <w:sz w:val="24"/>
+          <w:szCs w:val="24"/>
+        </w:rPr>
+        <w:t>d’un ensemble vu précédemment</w:t>
+      </w:r>
+      <w:r>
+        <w:rPr>
+          <w:rFonts w:ascii="Times New Roman" w:hAnsi="Times New Roman" w:cs="Times New Roman"/>
+          <w:sz w:val="24"/>
+          <w:szCs w:val="24"/>
+        </w:rPr>
+        <w:t>.</w:t>
+      </w:r>
+    </w:p>
+    <w:p>
+      <w:pPr>
+        <w:pStyle w:val="Paragraphedeliste"/>
+        <w:numPr>
+          <w:ilvl w:val="0"/>
+          <w:numId w:val="34"/>
+        </w:numPr>
+        <w:spacing w:line="360" w:lineRule="auto"/>
+        <w:rPr>
+          <w:rFonts w:ascii="Times New Roman" w:hAnsi="Times New Roman" w:cs="Times New Roman"/>
+          <w:sz w:val="24"/>
+          <w:szCs w:val="24"/>
+        </w:rPr>
+      </w:pPr>
+      <w:proofErr w:type="spellStart"/>
+      <w:r>
+        <w:rPr>
+          <w:rFonts w:ascii="Times New Roman" w:hAnsi="Times New Roman" w:cs="Times New Roman"/>
+          <w:sz w:val="24"/>
+          <w:szCs w:val="24"/>
+        </w:rPr>
+        <w:t>Models</w:t>
+      </w:r>
+      <w:proofErr w:type="spellEnd"/>
+      <w:r>
+        <w:rPr>
+          <w:rFonts w:ascii="Times New Roman" w:hAnsi="Times New Roman" w:cs="Times New Roman"/>
+          <w:sz w:val="24"/>
+          <w:szCs w:val="24"/>
+        </w:rPr>
+        <w:t xml:space="preserve"> : regroupe nos classes </w:t>
+      </w:r>
+      <w:proofErr w:type="spellStart"/>
+      <w:r>
+        <w:rPr>
+          <w:rFonts w:ascii="Times New Roman" w:hAnsi="Times New Roman" w:cs="Times New Roman"/>
+          <w:sz w:val="24"/>
+          <w:szCs w:val="24"/>
+        </w:rPr>
+        <w:t>Arete</w:t>
+      </w:r>
+      <w:proofErr w:type="spellEnd"/>
+      <w:r>
+        <w:rPr>
+          <w:rFonts w:ascii="Times New Roman" w:hAnsi="Times New Roman" w:cs="Times New Roman"/>
+          <w:sz w:val="24"/>
+          <w:szCs w:val="24"/>
+        </w:rPr>
+        <w:t xml:space="preserve"> et Graphe. Une arête possède deux sommets et un poids. Un graphe contient une liste de sommets et une liste d’arêtes.</w:t>
+      </w:r>
+    </w:p>
+    <w:p>
+      <w:pPr>
+        <w:pStyle w:val="Paragraphedeliste"/>
+        <w:numPr>
+          <w:ilvl w:val="0"/>
+          <w:numId w:val="34"/>
+        </w:numPr>
+        <w:spacing w:line="360" w:lineRule="auto"/>
+        <w:rPr>
+          <w:rFonts w:ascii="Times New Roman" w:hAnsi="Times New Roman" w:cs="Times New Roman"/>
+          <w:sz w:val="24"/>
+          <w:szCs w:val="24"/>
+        </w:rPr>
+      </w:pPr>
+      <w:proofErr w:type="spellStart"/>
+      <w:r>
+        <w:rPr>
+          <w:rFonts w:ascii="Times New Roman" w:hAnsi="Times New Roman" w:cs="Times New Roman"/>
+          <w:sz w:val="24"/>
+          <w:szCs w:val="24"/>
+        </w:rPr>
+        <w:lastRenderedPageBreak/>
+        <w:t>Unionfile</w:t>
+      </w:r>
+      <w:proofErr w:type="spellEnd"/>
+      <w:r>
+        <w:rPr>
+          <w:rFonts w:ascii="Times New Roman" w:hAnsi="Times New Roman" w:cs="Times New Roman"/>
+          <w:sz w:val="24"/>
+          <w:szCs w:val="24"/>
+        </w:rPr>
+        <w:t xml:space="preserve"> : classe regroupant les </w:t>
+      </w:r>
+      <w:proofErr w:type="spellStart"/>
+      <w:r>
+        <w:rPr>
+          <w:rFonts w:ascii="Times New Roman" w:hAnsi="Times New Roman" w:cs="Times New Roman"/>
+          <w:sz w:val="24"/>
+          <w:szCs w:val="24"/>
+        </w:rPr>
+        <w:t>différéntes</w:t>
+      </w:r>
+      <w:proofErr w:type="spellEnd"/>
+      <w:r>
+        <w:rPr>
+          <w:rFonts w:ascii="Times New Roman" w:hAnsi="Times New Roman" w:cs="Times New Roman"/>
+          <w:sz w:val="24"/>
+          <w:szCs w:val="24"/>
+        </w:rPr>
+        <w:t xml:space="preserve"> méthodes nous permettant d’unir les </w:t>
+      </w:r>
+      <w:proofErr w:type="spellStart"/>
+      <w:r>
+        <w:rPr>
+          <w:rFonts w:ascii="Times New Roman" w:hAnsi="Times New Roman" w:cs="Times New Roman"/>
+          <w:sz w:val="24"/>
+          <w:szCs w:val="24"/>
+        </w:rPr>
+        <w:t>les</w:t>
+      </w:r>
+      <w:proofErr w:type="spellEnd"/>
+      <w:r>
+        <w:rPr>
+          <w:rFonts w:ascii="Times New Roman" w:hAnsi="Times New Roman" w:cs="Times New Roman"/>
+          <w:sz w:val="24"/>
+          <w:szCs w:val="24"/>
+        </w:rPr>
+        <w:t xml:space="preserve"> ensembles.</w:t>
+      </w:r>
+    </w:p>
+    <w:p>
+      <w:pPr>
+        <w:pStyle w:val="Paragraphedeliste"/>
+        <w:numPr>
+          <w:ilvl w:val="0"/>
+          <w:numId w:val="34"/>
+        </w:numPr>
+        <w:spacing w:line="360" w:lineRule="auto"/>
+        <w:rPr>
+          <w:rFonts w:ascii="Times New Roman" w:hAnsi="Times New Roman" w:cs="Times New Roman"/>
+          <w:sz w:val="24"/>
+          <w:szCs w:val="24"/>
+        </w:rPr>
+      </w:pPr>
+      <w:proofErr w:type="spellStart"/>
+      <w:r>
+        <w:rPr>
+          <w:rFonts w:ascii="Times New Roman" w:hAnsi="Times New Roman" w:cs="Times New Roman"/>
+          <w:sz w:val="24"/>
+          <w:szCs w:val="24"/>
+        </w:rPr>
+        <w:t>Utils</w:t>
+      </w:r>
+      <w:proofErr w:type="spellEnd"/>
+      <w:r>
+        <w:rPr>
+          <w:rFonts w:ascii="Times New Roman" w:hAnsi="Times New Roman" w:cs="Times New Roman"/>
+          <w:sz w:val="24"/>
+          <w:szCs w:val="24"/>
+        </w:rPr>
+        <w:t xml:space="preserve"> : le fichier .txt d’un graphe et la classe nous permettant de lire ce fichier de </w:t>
+      </w:r>
+      <w:proofErr w:type="gramStart"/>
+      <w:r>
+        <w:rPr>
+          <w:rFonts w:ascii="Times New Roman" w:hAnsi="Times New Roman" w:cs="Times New Roman"/>
+          <w:sz w:val="24"/>
+          <w:szCs w:val="24"/>
+        </w:rPr>
+        <w:t>résoudre</w:t>
+      </w:r>
+      <w:proofErr w:type="gramEnd"/>
+      <w:r>
+        <w:rPr>
+          <w:rFonts w:ascii="Times New Roman" w:hAnsi="Times New Roman" w:cs="Times New Roman"/>
+          <w:sz w:val="24"/>
+          <w:szCs w:val="24"/>
+        </w:rPr>
+        <w:t xml:space="preserve"> le </w:t>
+      </w:r>
+      <w:proofErr w:type="spellStart"/>
+      <w:r>
+        <w:rPr>
+          <w:rFonts w:ascii="Times New Roman" w:hAnsi="Times New Roman" w:cs="Times New Roman"/>
+          <w:sz w:val="24"/>
+          <w:szCs w:val="24"/>
+        </w:rPr>
+        <w:t>notre</w:t>
+      </w:r>
+      <w:proofErr w:type="spellEnd"/>
+      <w:r>
+        <w:rPr>
+          <w:rFonts w:ascii="Times New Roman" w:hAnsi="Times New Roman" w:cs="Times New Roman"/>
+          <w:sz w:val="24"/>
+          <w:szCs w:val="24"/>
+        </w:rPr>
+        <w:t xml:space="preserve"> problème.</w:t>
+      </w:r>
+    </w:p>
+    <w:p>
+      <w:pPr>
+        <w:spacing w:after="160" w:line="360" w:lineRule="auto"/>
+        <w:rPr>
+          <w:rFonts w:ascii="Times New Roman" w:eastAsia="Times New Roman" w:hAnsi="Times New Roman" w:cs="Times New Roman"/>
+          <w:color w:val="000000" w:themeColor="text1"/>
+          <w:sz w:val="24"/>
+          <w:szCs w:val="24"/>
+        </w:rPr>
+      </w:pPr>
+    </w:p>
+    <w:p>
+      <w:pPr>
+        <w:pStyle w:val="Titre1"/>
+      </w:pPr>
+      <w:r>
+        <w:t>Les temps de calcul</w:t>
+      </w:r>
     </w:p>
     <w:sectPr>
       <w:headerReference w:type="default" r:id="rId16"/>
@@ -1277,6 +1687,119 @@
     </w:lvl>
   </w:abstractNum>
   <w:abstractNum w:abstractNumId="6" w15:restartNumberingAfterBreak="0">
+    <w:nsid w:val="05426D47"/>
+    <w:multiLevelType w:val="hybridMultilevel"/>
+    <w:tmpl w:val="31F03808"/>
+    <w:lvl w:ilvl="0" w:tplc="040C0001">
+      <w:start w:val="1"/>
+      <w:numFmt w:val="bullet"/>
+      <w:lvlText w:val=""/>
+      <w:lvlJc w:val="left"/>
+      <w:pPr>
+        <w:ind w:left="720" w:hanging="360"/>
+      </w:pPr>
+      <w:rPr>
+        <w:rFonts w:ascii="Symbol" w:hAnsi="Symbol" w:hint="default"/>
+      </w:rPr>
+    </w:lvl>
+    <w:lvl w:ilvl="1" w:tplc="040C0003" w:tentative="1">
+      <w:start w:val="1"/>
+      <w:numFmt w:val="bullet"/>
+      <w:lvlText w:val="o"/>
+      <w:lvlJc w:val="left"/>
+      <w:pPr>
+        <w:ind w:left="1440" w:hanging="360"/>
+      </w:pPr>
+      <w:rPr>
+        <w:rFonts w:ascii="Courier New" w:hAnsi="Courier New" w:cs="Courier New" w:hint="default"/>
+      </w:rPr>
+    </w:lvl>
+    <w:lvl w:ilvl="2" w:tplc="040C0005" w:tentative="1">
+      <w:start w:val="1"/>
+      <w:numFmt w:val="bullet"/>
+      <w:lvlText w:val=""/>
+      <w:lvlJc w:val="left"/>
+      <w:pPr>
+        <w:ind w:left="2160" w:hanging="360"/>
+      </w:pPr>
+      <w:rPr>
+        <w:rFonts w:ascii="Wingdings" w:hAnsi="Wingdings" w:hint="default"/>
+      </w:rPr>
+    </w:lvl>
+    <w:lvl w:ilvl="3" w:tplc="040C0001" w:tentative="1">
+      <w:start w:val="1"/>
+      <w:numFmt w:val="bullet"/>
+      <w:lvlText w:val=""/>
+      <w:lvlJc w:val="left"/>
+      <w:pPr>
+        <w:ind w:left="2880" w:hanging="360"/>
+      </w:pPr>
+      <w:rPr>
+        <w:rFonts w:ascii="Symbol" w:hAnsi="Symbol" w:hint="default"/>
+      </w:rPr>
+    </w:lvl>
+    <w:lvl w:ilvl="4" w:tplc="040C0003" w:tentative="1">
+      <w:start w:val="1"/>
+      <w:numFmt w:val="bullet"/>
+      <w:lvlText w:val="o"/>
+      <w:lvlJc w:val="left"/>
+      <w:pPr>
+        <w:ind w:left="3600" w:hanging="360"/>
+      </w:pPr>
+      <w:rPr>
+        <w:rFonts w:ascii="Courier New" w:hAnsi="Courier New" w:cs="Courier New" w:hint="default"/>
+      </w:rPr>
+    </w:lvl>
+    <w:lvl w:ilvl="5" w:tplc="040C0005" w:tentative="1">
+      <w:start w:val="1"/>
+      <w:numFmt w:val="bullet"/>
+      <w:lvlText w:val=""/>
+      <w:lvlJc w:val="left"/>
+      <w:pPr>
+        <w:ind w:left="4320" w:hanging="360"/>
+      </w:pPr>
+      <w:rPr>
+        <w:rFonts w:ascii="Wingdings" w:hAnsi="Wingdings" w:hint="default"/>
+      </w:rPr>
+    </w:lvl>
+    <w:lvl w:ilvl="6" w:tplc="040C0001" w:tentative="1">
+      <w:start w:val="1"/>
+      <w:numFmt w:val="bullet"/>
+      <w:lvlText w:val=""/>
+      <w:lvlJc w:val="left"/>
+      <w:pPr>
+        <w:ind w:left="5040" w:hanging="360"/>
+      </w:pPr>
+      <w:rPr>
+        <w:rFonts w:ascii="Symbol" w:hAnsi="Symbol" w:hint="default"/>
+      </w:rPr>
+    </w:lvl>
+    <w:lvl w:ilvl="7" w:tplc="040C0003" w:tentative="1">
+      <w:start w:val="1"/>
+      <w:numFmt w:val="bullet"/>
+      <w:lvlText w:val="o"/>
+      <w:lvlJc w:val="left"/>
+      <w:pPr>
+        <w:ind w:left="5760" w:hanging="360"/>
+      </w:pPr>
+      <w:rPr>
+        <w:rFonts w:ascii="Courier New" w:hAnsi="Courier New" w:cs="Courier New" w:hint="default"/>
+      </w:rPr>
+    </w:lvl>
+    <w:lvl w:ilvl="8" w:tplc="040C0005" w:tentative="1">
+      <w:start w:val="1"/>
+      <w:numFmt w:val="bullet"/>
+      <w:lvlText w:val=""/>
+      <w:lvlJc w:val="left"/>
+      <w:pPr>
+        <w:ind w:left="6480" w:hanging="360"/>
+      </w:pPr>
+      <w:rPr>
+        <w:rFonts w:ascii="Wingdings" w:hAnsi="Wingdings" w:hint="default"/>
+      </w:rPr>
+    </w:lvl>
+  </w:abstractNum>
+  <w:abstractNum w:abstractNumId="7" w15:restartNumberingAfterBreak="0">
     <w:nsid w:val="07B301D8"/>
     <w:multiLevelType w:val="hybridMultilevel"/>
     <w:tmpl w:val="502E8AD0"/>
@@ -1389,7 +1912,7 @@
       </w:rPr>
     </w:lvl>
   </w:abstractNum>
-  <w:abstractNum w:abstractNumId="7" w15:restartNumberingAfterBreak="0">
+  <w:abstractNum w:abstractNumId="8" w15:restartNumberingAfterBreak="0">
     <w:nsid w:val="0844581C"/>
     <w:multiLevelType w:val="hybridMultilevel"/>
     <w:tmpl w:val="0AB2C8FC"/>
@@ -1502,7 +2025,7 @@
       </w:rPr>
     </w:lvl>
   </w:abstractNum>
-  <w:abstractNum w:abstractNumId="8" w15:restartNumberingAfterBreak="0">
+  <w:abstractNum w:abstractNumId="9" w15:restartNumberingAfterBreak="0">
     <w:nsid w:val="0CF84918"/>
     <w:multiLevelType w:val="hybridMultilevel"/>
     <w:tmpl w:val="72E8A09C"/>
@@ -1616,7 +2139,7 @@
       </w:rPr>
     </w:lvl>
   </w:abstractNum>
-  <w:abstractNum w:abstractNumId="9" w15:restartNumberingAfterBreak="0">
+  <w:abstractNum w:abstractNumId="10" w15:restartNumberingAfterBreak="0">
     <w:nsid w:val="16C4139E"/>
     <w:multiLevelType w:val="multilevel"/>
     <w:tmpl w:val="A98AB95A"/>
@@ -1757,7 +2280,7 @@
       </w:rPr>
     </w:lvl>
   </w:abstractNum>
-  <w:abstractNum w:abstractNumId="10" w15:restartNumberingAfterBreak="0">
+  <w:abstractNum w:abstractNumId="11" w15:restartNumberingAfterBreak="0">
     <w:nsid w:val="178B6E90"/>
     <w:multiLevelType w:val="hybridMultilevel"/>
     <w:tmpl w:val="A06CEF72"/>
@@ -1870,7 +2393,7 @@
       </w:rPr>
     </w:lvl>
   </w:abstractNum>
-  <w:abstractNum w:abstractNumId="11" w15:restartNumberingAfterBreak="0">
+  <w:abstractNum w:abstractNumId="12" w15:restartNumberingAfterBreak="0">
     <w:nsid w:val="18BE62E8"/>
     <w:multiLevelType w:val="hybridMultilevel"/>
     <w:tmpl w:val="435C981A"/>
@@ -1983,7 +2506,7 @@
       </w:rPr>
     </w:lvl>
   </w:abstractNum>
-  <w:abstractNum w:abstractNumId="12" w15:restartNumberingAfterBreak="0">
+  <w:abstractNum w:abstractNumId="13" w15:restartNumberingAfterBreak="0">
     <w:nsid w:val="270E05A6"/>
     <w:multiLevelType w:val="hybridMultilevel"/>
     <w:tmpl w:val="BC906A4C"/>
@@ -2096,7 +2619,7 @@
       </w:rPr>
     </w:lvl>
   </w:abstractNum>
-  <w:abstractNum w:abstractNumId="13" w15:restartNumberingAfterBreak="0">
+  <w:abstractNum w:abstractNumId="14" w15:restartNumberingAfterBreak="0">
     <w:nsid w:val="30C77016"/>
     <w:multiLevelType w:val="hybridMultilevel"/>
     <w:tmpl w:val="B03EC5BA"/>
@@ -2209,7 +2732,7 @@
       </w:rPr>
     </w:lvl>
   </w:abstractNum>
-  <w:abstractNum w:abstractNumId="14" w15:restartNumberingAfterBreak="0">
+  <w:abstractNum w:abstractNumId="15" w15:restartNumberingAfterBreak="0">
     <w:nsid w:val="320F3456"/>
     <w:multiLevelType w:val="hybridMultilevel"/>
     <w:tmpl w:val="26F6105C"/>
@@ -2322,7 +2845,7 @@
       </w:rPr>
     </w:lvl>
   </w:abstractNum>
-  <w:abstractNum w:abstractNumId="15" w15:restartNumberingAfterBreak="0">
+  <w:abstractNum w:abstractNumId="16" w15:restartNumberingAfterBreak="0">
     <w:nsid w:val="348F07B8"/>
     <w:multiLevelType w:val="hybridMultilevel"/>
     <w:tmpl w:val="FFFFFFFF"/>
@@ -2435,7 +2958,7 @@
       </w:rPr>
     </w:lvl>
   </w:abstractNum>
-  <w:abstractNum w:abstractNumId="16" w15:restartNumberingAfterBreak="0">
+  <w:abstractNum w:abstractNumId="17" w15:restartNumberingAfterBreak="0">
     <w:nsid w:val="34FB51C8"/>
     <w:multiLevelType w:val="hybridMultilevel"/>
     <w:tmpl w:val="51C21472"/>
@@ -2548,7 +3071,7 @@
       </w:rPr>
     </w:lvl>
   </w:abstractNum>
-  <w:abstractNum w:abstractNumId="17" w15:restartNumberingAfterBreak="0">
+  <w:abstractNum w:abstractNumId="18" w15:restartNumberingAfterBreak="0">
     <w:nsid w:val="42416953"/>
     <w:multiLevelType w:val="hybridMultilevel"/>
     <w:tmpl w:val="BF2A5614"/>
@@ -2661,7 +3184,7 @@
       </w:rPr>
     </w:lvl>
   </w:abstractNum>
-  <w:abstractNum w:abstractNumId="18" w15:restartNumberingAfterBreak="0">
+  <w:abstractNum w:abstractNumId="19" w15:restartNumberingAfterBreak="0">
     <w:nsid w:val="456B6C33"/>
     <w:multiLevelType w:val="hybridMultilevel"/>
     <w:tmpl w:val="413E3B46"/>
@@ -2774,7 +3297,7 @@
       </w:rPr>
     </w:lvl>
   </w:abstractNum>
-  <w:abstractNum w:abstractNumId="19" w15:restartNumberingAfterBreak="0">
+  <w:abstractNum w:abstractNumId="20" w15:restartNumberingAfterBreak="0">
     <w:nsid w:val="45F04430"/>
     <w:multiLevelType w:val="hybridMultilevel"/>
     <w:tmpl w:val="67A453F8"/>
@@ -2887,7 +3410,7 @@
       </w:rPr>
     </w:lvl>
   </w:abstractNum>
-  <w:abstractNum w:abstractNumId="20" w15:restartNumberingAfterBreak="0">
+  <w:abstractNum w:abstractNumId="21" w15:restartNumberingAfterBreak="0">
     <w:nsid w:val="462F4953"/>
     <w:multiLevelType w:val="hybridMultilevel"/>
     <w:tmpl w:val="9364E1FE"/>
@@ -3000,7 +3523,7 @@
       </w:rPr>
     </w:lvl>
   </w:abstractNum>
-  <w:abstractNum w:abstractNumId="21" w15:restartNumberingAfterBreak="0">
+  <w:abstractNum w:abstractNumId="22" w15:restartNumberingAfterBreak="0">
     <w:nsid w:val="4A810DAE"/>
     <w:multiLevelType w:val="hybridMultilevel"/>
     <w:tmpl w:val="DC16CA7C"/>
@@ -3113,7 +3636,7 @@
       </w:rPr>
     </w:lvl>
   </w:abstractNum>
-  <w:abstractNum w:abstractNumId="22" w15:restartNumberingAfterBreak="0">
+  <w:abstractNum w:abstractNumId="23" w15:restartNumberingAfterBreak="0">
     <w:nsid w:val="4CE81527"/>
     <w:multiLevelType w:val="hybridMultilevel"/>
     <w:tmpl w:val="5316DEBE"/>
@@ -3226,7 +3749,7 @@
       </w:rPr>
     </w:lvl>
   </w:abstractNum>
-  <w:abstractNum w:abstractNumId="23" w15:restartNumberingAfterBreak="0">
+  <w:abstractNum w:abstractNumId="24" w15:restartNumberingAfterBreak="0">
     <w:nsid w:val="4E3C0DD3"/>
     <w:multiLevelType w:val="hybridMultilevel"/>
     <w:tmpl w:val="D320318C"/>
@@ -3341,7 +3864,7 @@
       </w:rPr>
     </w:lvl>
   </w:abstractNum>
-  <w:abstractNum w:abstractNumId="24" w15:restartNumberingAfterBreak="0">
+  <w:abstractNum w:abstractNumId="25" w15:restartNumberingAfterBreak="0">
     <w:nsid w:val="50103B38"/>
     <w:multiLevelType w:val="hybridMultilevel"/>
     <w:tmpl w:val="FFFFFFFF"/>
@@ -3454,7 +3977,7 @@
       </w:rPr>
     </w:lvl>
   </w:abstractNum>
-  <w:abstractNum w:abstractNumId="25" w15:restartNumberingAfterBreak="0">
+  <w:abstractNum w:abstractNumId="26" w15:restartNumberingAfterBreak="0">
     <w:nsid w:val="521E16D8"/>
     <w:multiLevelType w:val="multilevel"/>
     <w:tmpl w:val="314CAA2A"/>
@@ -3595,7 +4118,7 @@
       </w:rPr>
     </w:lvl>
   </w:abstractNum>
-  <w:abstractNum w:abstractNumId="26" w15:restartNumberingAfterBreak="0">
+  <w:abstractNum w:abstractNumId="27" w15:restartNumberingAfterBreak="0">
     <w:nsid w:val="584B08BD"/>
     <w:multiLevelType w:val="hybridMultilevel"/>
     <w:tmpl w:val="2BA24B82"/>
@@ -3709,7 +4232,7 @@
       </w:rPr>
     </w:lvl>
   </w:abstractNum>
-  <w:abstractNum w:abstractNumId="27" w15:restartNumberingAfterBreak="0">
+  <w:abstractNum w:abstractNumId="28" w15:restartNumberingAfterBreak="0">
     <w:nsid w:val="586C7F16"/>
     <w:multiLevelType w:val="hybridMultilevel"/>
     <w:tmpl w:val="99AE33E2"/>
@@ -3822,7 +4345,7 @@
       </w:rPr>
     </w:lvl>
   </w:abstractNum>
-  <w:abstractNum w:abstractNumId="28" w15:restartNumberingAfterBreak="0">
+  <w:abstractNum w:abstractNumId="29" w15:restartNumberingAfterBreak="0">
     <w:nsid w:val="5EE70AFC"/>
     <w:multiLevelType w:val="multilevel"/>
     <w:tmpl w:val="A928FC5E"/>
@@ -3912,7 +4435,7 @@
       </w:pPr>
     </w:lvl>
   </w:abstractNum>
-  <w:abstractNum w:abstractNumId="29" w15:restartNumberingAfterBreak="0">
+  <w:abstractNum w:abstractNumId="30" w15:restartNumberingAfterBreak="0">
     <w:nsid w:val="5FAE58D5"/>
     <w:multiLevelType w:val="hybridMultilevel"/>
     <w:tmpl w:val="66F68C5E"/>
@@ -4025,7 +4548,7 @@
       </w:rPr>
     </w:lvl>
   </w:abstractNum>
-  <w:abstractNum w:abstractNumId="30" w15:restartNumberingAfterBreak="0">
+  <w:abstractNum w:abstractNumId="31" w15:restartNumberingAfterBreak="0">
     <w:nsid w:val="602B18AD"/>
     <w:multiLevelType w:val="hybridMultilevel"/>
     <w:tmpl w:val="ACFCF300"/>
@@ -4138,7 +4661,7 @@
       </w:rPr>
     </w:lvl>
   </w:abstractNum>
-  <w:abstractNum w:abstractNumId="31" w15:restartNumberingAfterBreak="0">
+  <w:abstractNum w:abstractNumId="32" w15:restartNumberingAfterBreak="0">
     <w:nsid w:val="67126AD0"/>
     <w:multiLevelType w:val="hybridMultilevel"/>
     <w:tmpl w:val="0BE814B8"/>
@@ -4251,7 +4774,7 @@
       </w:rPr>
     </w:lvl>
   </w:abstractNum>
-  <w:abstractNum w:abstractNumId="32" w15:restartNumberingAfterBreak="0">
+  <w:abstractNum w:abstractNumId="33" w15:restartNumberingAfterBreak="0">
     <w:nsid w:val="7EC802A4"/>
     <w:multiLevelType w:val="hybridMultilevel"/>
     <w:tmpl w:val="012654AE"/>
@@ -4365,79 +4888,79 @@
     </w:lvl>
   </w:abstractNum>
   <w:num w:numId="1" w16cid:durableId="1221869630">
-    <w:abstractNumId w:val="27"/>
+    <w:abstractNumId w:val="28"/>
   </w:num>
   <w:num w:numId="2" w16cid:durableId="1929272599">
-    <w:abstractNumId w:val="7"/>
+    <w:abstractNumId w:val="8"/>
   </w:num>
   <w:num w:numId="3" w16cid:durableId="2059696211">
+    <w:abstractNumId w:val="12"/>
+  </w:num>
+  <w:num w:numId="4" w16cid:durableId="1239049086">
+    <w:abstractNumId w:val="17"/>
+  </w:num>
+  <w:num w:numId="5" w16cid:durableId="483592769">
+    <w:abstractNumId w:val="23"/>
+  </w:num>
+  <w:num w:numId="6" w16cid:durableId="1747341573">
+    <w:abstractNumId w:val="15"/>
+  </w:num>
+  <w:num w:numId="7" w16cid:durableId="1739942276">
+    <w:abstractNumId w:val="20"/>
+  </w:num>
+  <w:num w:numId="8" w16cid:durableId="472334837">
+    <w:abstractNumId w:val="19"/>
+  </w:num>
+  <w:num w:numId="9" w16cid:durableId="971711536">
+    <w:abstractNumId w:val="30"/>
+  </w:num>
+  <w:num w:numId="10" w16cid:durableId="814948814">
+    <w:abstractNumId w:val="32"/>
+  </w:num>
+  <w:num w:numId="11" w16cid:durableId="49889486">
+    <w:abstractNumId w:val="21"/>
+  </w:num>
+  <w:num w:numId="12" w16cid:durableId="86734504">
+    <w:abstractNumId w:val="31"/>
+  </w:num>
+  <w:num w:numId="13" w16cid:durableId="1440182091">
+    <w:abstractNumId w:val="14"/>
+  </w:num>
+  <w:num w:numId="14" w16cid:durableId="552812848">
     <w:abstractNumId w:val="11"/>
   </w:num>
-  <w:num w:numId="4" w16cid:durableId="1239049086">
+  <w:num w:numId="15" w16cid:durableId="516621628">
     <w:abstractNumId w:val="16"/>
   </w:num>
-  <w:num w:numId="5" w16cid:durableId="483592769">
-    <w:abstractNumId w:val="22"/>
-  </w:num>
-  <w:num w:numId="6" w16cid:durableId="1747341573">
-    <w:abstractNumId w:val="14"/>
-  </w:num>
-  <w:num w:numId="7" w16cid:durableId="1739942276">
-    <w:abstractNumId w:val="19"/>
-  </w:num>
-  <w:num w:numId="8" w16cid:durableId="472334837">
-    <w:abstractNumId w:val="18"/>
-  </w:num>
-  <w:num w:numId="9" w16cid:durableId="971711536">
-    <w:abstractNumId w:val="29"/>
-  </w:num>
-  <w:num w:numId="10" w16cid:durableId="814948814">
-    <w:abstractNumId w:val="31"/>
-  </w:num>
-  <w:num w:numId="11" w16cid:durableId="49889486">
-    <w:abstractNumId w:val="20"/>
-  </w:num>
-  <w:num w:numId="12" w16cid:durableId="86734504">
-    <w:abstractNumId w:val="30"/>
-  </w:num>
-  <w:num w:numId="13" w16cid:durableId="1440182091">
-    <w:abstractNumId w:val="13"/>
-  </w:num>
-  <w:num w:numId="14" w16cid:durableId="552812848">
-    <w:abstractNumId w:val="10"/>
-  </w:num>
-  <w:num w:numId="15" w16cid:durableId="516621628">
-    <w:abstractNumId w:val="15"/>
-  </w:num>
   <w:num w:numId="16" w16cid:durableId="1832679251">
-    <w:abstractNumId w:val="24"/>
+    <w:abstractNumId w:val="25"/>
   </w:num>
   <w:num w:numId="17" w16cid:durableId="1105226863">
     <w:abstractNumId w:val="4"/>
   </w:num>
   <w:num w:numId="18" w16cid:durableId="1818376265">
-    <w:abstractNumId w:val="8"/>
+    <w:abstractNumId w:val="9"/>
   </w:num>
   <w:num w:numId="19" w16cid:durableId="675116947">
-    <w:abstractNumId w:val="23"/>
+    <w:abstractNumId w:val="24"/>
   </w:num>
   <w:num w:numId="20" w16cid:durableId="1817641562">
     <w:abstractNumId w:val="3"/>
   </w:num>
   <w:num w:numId="21" w16cid:durableId="1081567153">
-    <w:abstractNumId w:val="28"/>
+    <w:abstractNumId w:val="29"/>
   </w:num>
   <w:num w:numId="22" w16cid:durableId="1527986390">
-    <w:abstractNumId w:val="26"/>
+    <w:abstractNumId w:val="27"/>
   </w:num>
   <w:num w:numId="23" w16cid:durableId="1651594358">
-    <w:abstractNumId w:val="32"/>
+    <w:abstractNumId w:val="33"/>
   </w:num>
   <w:num w:numId="24" w16cid:durableId="824510844">
-    <w:abstractNumId w:val="6"/>
+    <w:abstractNumId w:val="7"/>
   </w:num>
   <w:num w:numId="25" w16cid:durableId="1753627536">
-    <w:abstractNumId w:val="21"/>
+    <w:abstractNumId w:val="22"/>
   </w:num>
   <w:num w:numId="26" w16cid:durableId="568461353">
     <w:abstractNumId w:val="2"/>
@@ -4449,19 +4972,22 @@
     <w:abstractNumId w:val="0"/>
   </w:num>
   <w:num w:numId="29" w16cid:durableId="78605157">
-    <w:abstractNumId w:val="17"/>
+    <w:abstractNumId w:val="18"/>
   </w:num>
   <w:num w:numId="30" w16cid:durableId="529881464">
-    <w:abstractNumId w:val="12"/>
+    <w:abstractNumId w:val="13"/>
   </w:num>
   <w:num w:numId="31" w16cid:durableId="787043303">
-    <w:abstractNumId w:val="9"/>
+    <w:abstractNumId w:val="10"/>
   </w:num>
   <w:num w:numId="32" w16cid:durableId="2036925640">
-    <w:abstractNumId w:val="25"/>
+    <w:abstractNumId w:val="26"/>
   </w:num>
   <w:num w:numId="33" w16cid:durableId="128208340">
     <w:abstractNumId w:val="5"/>
+  </w:num>
+  <w:num w:numId="34" w16cid:durableId="1601065315">
+    <w:abstractNumId w:val="6"/>
   </w:num>
   <w:numIdMacAtCleanup w:val="8"/>
 </w:numbering>
@@ -7651,6 +8177,15 @@
 </file>
 
 <file path=customXml/item1.xml><?xml version="1.0" encoding="utf-8"?>
+<?mso-contentType ?>
+<FormTemplates xmlns="http://schemas.microsoft.com/sharepoint/v3/contenttype/forms">
+  <Display>DocumentLibraryForm</Display>
+  <Edit>DocumentLibraryForm</Edit>
+  <New>DocumentLibraryForm</New>
+</FormTemplates>
+</file>
+
+<file path=customXml/item2.xml><?xml version="1.0" encoding="utf-8"?>
 <ct:contentTypeSchema xmlns:ct="http://schemas.microsoft.com/office/2006/metadata/contentType" xmlns:ma="http://schemas.microsoft.com/office/2006/metadata/properties/metaAttributes" ct:_="" ma:_="" ma:contentTypeName="Document" ma:contentTypeID="0x010100874E8E4373627F489E97EFB2BE26E90C" ma:contentTypeVersion="9" ma:contentTypeDescription="Crée un document." ma:contentTypeScope="" ma:versionID="b7e9f57987990b882dc35cb2e8f54865">
   <xsd:schema xmlns:xsd="http://www.w3.org/2001/XMLSchema" xmlns:xs="http://www.w3.org/2001/XMLSchema" xmlns:p="http://schemas.microsoft.com/office/2006/metadata/properties" xmlns:ns2="9556e33d-d89c-44cd-891a-6ded90a34a8d" xmlns:ns3="d3bab293-6147-404b-a5eb-9eed1651127b" targetNamespace="http://schemas.microsoft.com/office/2006/metadata/properties" ma:root="true" ma:fieldsID="9a13df43056643253a3a35f660126215" ns2:_="" ns3:_="">
     <xsd:import namespace="9556e33d-d89c-44cd-891a-6ded90a34a8d"/>
@@ -7847,24 +8382,7 @@
 </ct:contentTypeSchema>
 </file>
 
-<file path=customXml/item2.xml><?xml version="1.0" encoding="utf-8"?>
-<?mso-contentType ?>
-<FormTemplates xmlns="http://schemas.microsoft.com/sharepoint/v3/contenttype/forms">
-  <Display>DocumentLibraryForm</Display>
-  <Edit>DocumentLibraryForm</Edit>
-  <New>DocumentLibraryForm</New>
-</FormTemplates>
-</file>
-
 <file path=customXml/item3.xml><?xml version="1.0" encoding="utf-8"?>
-<b:Sources xmlns:b="http://schemas.openxmlformats.org/officeDocument/2006/bibliography" xmlns="http://schemas.openxmlformats.org/officeDocument/2006/bibliography" SelectedStyle="\APA.XSL" StyleName="APA"/>
-</file>
-
-<file path=customXml/item4.xml><?xml version="1.0" encoding="utf-8"?>
-<LongProperties xmlns="http://schemas.microsoft.com/office/2006/metadata/longProperties"/>
-</file>
-
-<file path=customXml/item5.xml><?xml version="1.0" encoding="utf-8"?>
 <p:properties xmlns:p="http://schemas.microsoft.com/office/2006/metadata/properties" xmlns:xsi="http://www.w3.org/2001/XMLSchema-instance" xmlns:pc="http://schemas.microsoft.com/office/infopath/2007/PartnerControls">
   <documentManagement>
     <SharedWithUsers xmlns="d3bab293-6147-404b-a5eb-9eed1651127b">
@@ -7878,7 +8396,23 @@
 </p:properties>
 </file>
 
+<file path=customXml/item4.xml><?xml version="1.0" encoding="utf-8"?>
+<LongProperties xmlns="http://schemas.microsoft.com/office/2006/metadata/longProperties"/>
+</file>
+
+<file path=customXml/item5.xml><?xml version="1.0" encoding="utf-8"?>
+<b:Sources xmlns:b="http://schemas.openxmlformats.org/officeDocument/2006/bibliography" xmlns="http://schemas.openxmlformats.org/officeDocument/2006/bibliography" SelectedStyle="\APA.XSL" StyleName="APA"/>
+</file>
+
 <file path=customXml/itemProps1.xml><?xml version="1.0" encoding="utf-8"?>
+<ds:datastoreItem xmlns:ds="http://schemas.openxmlformats.org/officeDocument/2006/customXml" ds:itemID="{23079E7A-39E3-4D67-AFD9-B4001F1A4062}">
+  <ds:schemaRefs>
+    <ds:schemaRef ds:uri="http://schemas.microsoft.com/sharepoint/v3/contenttype/forms"/>
+  </ds:schemaRefs>
+</ds:datastoreItem>
+</file>
+
+<file path=customXml/itemProps2.xml><?xml version="1.0" encoding="utf-8"?>
 <ds:datastoreItem xmlns:ds="http://schemas.openxmlformats.org/officeDocument/2006/customXml" ds:itemID="{A9EB4EFC-32B9-4EC1-AE06-0B9036C65ECB}">
   <ds:schemaRefs>
     <ds:schemaRef ds:uri="http://schemas.microsoft.com/office/2006/metadata/contentType"/>
@@ -7897,18 +8431,12 @@
 </ds:datastoreItem>
 </file>
 
-<file path=customXml/itemProps2.xml><?xml version="1.0" encoding="utf-8"?>
-<ds:datastoreItem xmlns:ds="http://schemas.openxmlformats.org/officeDocument/2006/customXml" ds:itemID="{23079E7A-39E3-4D67-AFD9-B4001F1A4062}">
+<file path=customXml/itemProps3.xml><?xml version="1.0" encoding="utf-8"?>
+<ds:datastoreItem xmlns:ds="http://schemas.openxmlformats.org/officeDocument/2006/customXml" ds:itemID="{5438EDEF-C2EF-471C-9D7C-74113E63E12D}">
   <ds:schemaRefs>
-    <ds:schemaRef ds:uri="http://schemas.microsoft.com/sharepoint/v3/contenttype/forms"/>
-  </ds:schemaRefs>
-</ds:datastoreItem>
-</file>
-
-<file path=customXml/itemProps3.xml><?xml version="1.0" encoding="utf-8"?>
-<ds:datastoreItem xmlns:ds="http://schemas.openxmlformats.org/officeDocument/2006/customXml" ds:itemID="{9DED1807-654F-469F-8EB0-206E9B173A0E}">
-  <ds:schemaRefs>
-    <ds:schemaRef ds:uri="http://schemas.openxmlformats.org/officeDocument/2006/bibliography"/>
+    <ds:schemaRef ds:uri="http://schemas.microsoft.com/office/2006/metadata/properties"/>
+    <ds:schemaRef ds:uri="http://schemas.microsoft.com/office/infopath/2007/PartnerControls"/>
+    <ds:schemaRef ds:uri="d3bab293-6147-404b-a5eb-9eed1651127b"/>
   </ds:schemaRefs>
 </ds:datastoreItem>
 </file>
@@ -7922,11 +8450,9 @@
 </file>
 
 <file path=customXml/itemProps5.xml><?xml version="1.0" encoding="utf-8"?>
-<ds:datastoreItem xmlns:ds="http://schemas.openxmlformats.org/officeDocument/2006/customXml" ds:itemID="{5438EDEF-C2EF-471C-9D7C-74113E63E12D}">
+<ds:datastoreItem xmlns:ds="http://schemas.openxmlformats.org/officeDocument/2006/customXml" ds:itemID="{9DED1807-654F-469F-8EB0-206E9B173A0E}">
   <ds:schemaRefs>
-    <ds:schemaRef ds:uri="http://schemas.microsoft.com/office/2006/metadata/properties"/>
-    <ds:schemaRef ds:uri="http://schemas.microsoft.com/office/infopath/2007/PartnerControls"/>
-    <ds:schemaRef ds:uri="d3bab293-6147-404b-a5eb-9eed1651127b"/>
+    <ds:schemaRef ds:uri="http://schemas.openxmlformats.org/officeDocument/2006/bibliography"/>
   </ds:schemaRefs>
 </ds:datastoreItem>
 </file>
</xml_diff>